<commit_message>
updated 2.18.0 release notes
</commit_message>
<xml_diff>
--- a/doc/release/HPC DME Release Notes 2.18.0.docx
+++ b/doc/release/HPC DME Release Notes 2.18.0.docx
@@ -3461,15 +3461,70 @@
                 <w:szCs w:val="28"/>
                 <w:u w:val="single"/>
               </w:rPr>
-              <w:t xml:space="preserve">HPCDATAMGM-1554: </w:t>
-            </w:r>
-            <w:r>
-              <w:rPr>
-                <w:rFonts w:cstheme="minorHAnsi"/>
-                <w:sz w:val="28"/>
-                <w:szCs w:val="28"/>
-              </w:rPr>
-              <w:t xml:space="preserve">Added a new Quick Reference Guide to help users get started with the command line utilities </w:t>
+              <w:t>HPCDATAMGM-1554</w:t>
+            </w:r>
+            <w:r>
+              <w:rPr>
+                <w:rFonts w:cstheme="minorHAnsi"/>
+                <w:sz w:val="28"/>
+                <w:szCs w:val="28"/>
+                <w:u w:val="single"/>
+              </w:rPr>
+              <w:t>, 1580</w:t>
+            </w:r>
+            <w:r>
+              <w:rPr>
+                <w:rFonts w:cstheme="minorHAnsi"/>
+                <w:sz w:val="28"/>
+                <w:szCs w:val="28"/>
+                <w:u w:val="single"/>
+              </w:rPr>
+              <w:t xml:space="preserve">: </w:t>
+            </w:r>
+            <w:r>
+              <w:rPr>
+                <w:rFonts w:cstheme="minorHAnsi"/>
+                <w:sz w:val="28"/>
+                <w:szCs w:val="28"/>
+              </w:rPr>
+              <w:t xml:space="preserve">Added a new </w:t>
+            </w:r>
+            <w:hyperlink r:id="rId9" w:history="1">
+              <w:r>
+                <w:rPr>
+                  <w:rStyle w:val="Hyperlink"/>
+                  <w:rFonts w:cstheme="minorHAnsi"/>
+                  <w:sz w:val="28"/>
+                  <w:szCs w:val="28"/>
+                </w:rPr>
+                <w:t>Quick Referen</w:t>
+              </w:r>
+              <w:r>
+                <w:rPr>
+                  <w:rStyle w:val="Hyperlink"/>
+                  <w:rFonts w:cstheme="minorHAnsi"/>
+                  <w:sz w:val="28"/>
+                  <w:szCs w:val="28"/>
+                </w:rPr>
+                <w:t>c</w:t>
+              </w:r>
+              <w:r>
+                <w:rPr>
+                  <w:rStyle w:val="Hyperlink"/>
+                  <w:rFonts w:cstheme="minorHAnsi"/>
+                  <w:sz w:val="28"/>
+                  <w:szCs w:val="28"/>
+                </w:rPr>
+                <w:t>e Guide</w:t>
+              </w:r>
+            </w:hyperlink>
+            <w:r>
+              <w:rPr>
+                <w:rFonts w:cstheme="minorHAnsi"/>
+                <w:sz w:val="28"/>
+                <w:szCs w:val="28"/>
+              </w:rPr>
+              <w:t xml:space="preserve"> to help users get started with the command line utilities </w:t>
             </w:r>
             <w:r>
               <w:rPr>
@@ -3485,7 +3540,42 @@
                 <w:sz w:val="28"/>
                 <w:szCs w:val="28"/>
               </w:rPr>
-              <w:t xml:space="preserve">easily. </w:t>
+              <w:t>easily.</w:t>
+            </w:r>
+            <w:r>
+              <w:rPr>
+                <w:rFonts w:cstheme="minorHAnsi"/>
+                <w:sz w:val="28"/>
+                <w:szCs w:val="28"/>
+              </w:rPr>
+              <w:t xml:space="preserve"> Also revised the</w:t>
+            </w:r>
+            <w:r>
+              <w:rPr>
+                <w:rFonts w:cstheme="minorHAnsi"/>
+                <w:sz w:val="28"/>
+                <w:szCs w:val="28"/>
+              </w:rPr>
+              <w:t xml:space="preserve"> </w:t>
+            </w:r>
+            <w:hyperlink r:id="rId10" w:history="1">
+              <w:r>
+                <w:rPr>
+                  <w:rStyle w:val="Hyperlink"/>
+                  <w:rFonts w:cstheme="minorHAnsi"/>
+                  <w:sz w:val="28"/>
+                  <w:szCs w:val="28"/>
+                </w:rPr>
+                <w:t>Registering Data via the CLU</w:t>
+              </w:r>
+            </w:hyperlink>
+            <w:r>
+              <w:rPr>
+                <w:rFonts w:cstheme="minorHAnsi"/>
+                <w:sz w:val="28"/>
+                <w:szCs w:val="28"/>
+              </w:rPr>
+              <w:t xml:space="preserve"> page.</w:t>
             </w:r>
           </w:p>
           <w:p>
@@ -3792,7 +3882,6 @@
                 <w:szCs w:val="28"/>
                 <w:u w:val="single"/>
               </w:rPr>
-              <w:lastRenderedPageBreak/>
               <w:t>HPCDATAMGM-15</w:t>
             </w:r>
             <w:r>
@@ -3996,7 +4085,7 @@
               </w:rPr>
               <w:t xml:space="preserve"> </w:t>
             </w:r>
-            <w:hyperlink r:id="rId9" w:history="1">
+            <w:hyperlink r:id="rId11" w:history="1">
               <w:r>
                 <w:rPr>
                   <w:rStyle w:val="Hyperlink"/>
@@ -4162,280 +4251,6 @@
               </w:rPr>
               <w:t xml:space="preserve">,  visit </w:t>
             </w:r>
-            <w:hyperlink r:id="rId10" w:history="1">
-              <w:r>
-                <w:rPr>
-                  <w:rStyle w:val="Hyperlink"/>
-                  <w:rFonts w:cstheme="minorHAnsi"/>
-                  <w:sz w:val="28"/>
-                  <w:szCs w:val="28"/>
-                </w:rPr>
-                <w:t>https://wiki.nci.nih.gov/display/DMEdoc/DME+User+Guide</w:t>
-              </w:r>
-            </w:hyperlink>
-            <w:r>
-              <w:rPr>
-                <w:rStyle w:val="Hyperlink"/>
-                <w:rFonts w:cstheme="minorHAnsi"/>
-                <w:sz w:val="28"/>
-                <w:szCs w:val="28"/>
-              </w:rPr>
-              <w:t>.</w:t>
-            </w:r>
-          </w:p>
-          <w:p>
-            <w:pPr>
-              <w:rPr>
-                <w:rFonts w:cstheme="minorHAnsi"/>
-                <w:sz w:val="28"/>
-                <w:szCs w:val="28"/>
-              </w:rPr>
-            </w:pPr>
-          </w:p>
-          <w:p>
-            <w:pPr>
-              <w:rPr>
-                <w:rFonts w:cstheme="minorHAnsi"/>
-                <w:sz w:val="28"/>
-                <w:szCs w:val="28"/>
-              </w:rPr>
-            </w:pPr>
-          </w:p>
-          <w:p>
-            <w:pPr>
-              <w:rPr>
-                <w:rFonts w:cstheme="minorHAnsi"/>
-                <w:sz w:val="28"/>
-                <w:szCs w:val="28"/>
-              </w:rPr>
-            </w:pPr>
-            <w:r>
-              <w:rPr>
-                <w:rFonts w:cstheme="minorHAnsi"/>
-                <w:sz w:val="28"/>
-                <w:szCs w:val="28"/>
-              </w:rPr>
-              <w:t>For details on the REST API,</w:t>
-            </w:r>
-            <w:r>
-              <w:rPr>
-                <w:rFonts w:cstheme="minorHAnsi"/>
-                <w:sz w:val="28"/>
-                <w:szCs w:val="28"/>
-              </w:rPr>
-              <w:t xml:space="preserve"> </w:t>
-            </w:r>
-            <w:r>
-              <w:rPr>
-                <w:rFonts w:cstheme="minorHAnsi"/>
-                <w:sz w:val="28"/>
-                <w:szCs w:val="28"/>
-              </w:rPr>
-              <w:t>refer to the API Specification located at</w:t>
-            </w:r>
-          </w:p>
-          <w:p>
-            <w:pPr>
-              <w:rPr>
-                <w:rFonts w:cstheme="minorHAnsi"/>
-                <w:sz w:val="28"/>
-                <w:szCs w:val="28"/>
-              </w:rPr>
-            </w:pPr>
-            <w:hyperlink r:id="rId11" w:history="1">
-              <w:r>
-                <w:rPr>
-                  <w:rStyle w:val="Hyperlink"/>
-                  <w:rFonts w:cstheme="minorHAnsi"/>
-                  <w:sz w:val="28"/>
-                  <w:szCs w:val="28"/>
-                </w:rPr>
-                <w:t>https://github.com/CBIIT/HPC_DME_APIs/blob/master/doc/guides/HPC_API_Specification.docx</w:t>
-              </w:r>
-            </w:hyperlink>
-            <w:r>
-              <w:rPr>
-                <w:rStyle w:val="Hyperlink"/>
-                <w:rFonts w:cstheme="minorHAnsi"/>
-                <w:sz w:val="28"/>
-                <w:szCs w:val="28"/>
-              </w:rPr>
-              <w:t>.</w:t>
-            </w:r>
-          </w:p>
-          <w:p>
-            <w:pPr>
-              <w:rPr>
-                <w:rFonts w:cstheme="minorHAnsi"/>
-                <w:sz w:val="28"/>
-                <w:szCs w:val="28"/>
-              </w:rPr>
-            </w:pPr>
-          </w:p>
-          <w:p>
-            <w:pPr>
-              <w:rPr>
-                <w:rFonts w:cstheme="minorHAnsi"/>
-                <w:sz w:val="28"/>
-                <w:szCs w:val="28"/>
-              </w:rPr>
-            </w:pPr>
-          </w:p>
-          <w:p>
-            <w:pPr>
-              <w:rPr>
-                <w:rFonts w:cstheme="minorHAnsi"/>
-                <w:sz w:val="28"/>
-                <w:szCs w:val="28"/>
-              </w:rPr>
-            </w:pPr>
-            <w:r>
-              <w:rPr>
-                <w:rFonts w:cstheme="minorHAnsi"/>
-                <w:sz w:val="28"/>
-                <w:szCs w:val="28"/>
-              </w:rPr>
-              <w:t>==============================================================</w:t>
-            </w:r>
-          </w:p>
-          <w:p>
-            <w:pPr>
-              <w:rPr>
-                <w:rFonts w:cstheme="minorHAnsi"/>
-                <w:b/>
-                <w:sz w:val="28"/>
-                <w:szCs w:val="28"/>
-              </w:rPr>
-            </w:pPr>
-            <w:r>
-              <w:rPr>
-                <w:rFonts w:cstheme="minorHAnsi"/>
-                <w:b/>
-                <w:sz w:val="28"/>
-                <w:szCs w:val="28"/>
-              </w:rPr>
-              <w:t>6</w:t>
-            </w:r>
-            <w:r>
-              <w:rPr>
-                <w:rFonts w:cstheme="minorHAnsi"/>
-                <w:b/>
-                <w:sz w:val="28"/>
-                <w:szCs w:val="28"/>
-              </w:rPr>
-              <w:t>.0 Re</w:t>
-            </w:r>
-            <w:r>
-              <w:rPr>
-                <w:rFonts w:cstheme="minorHAnsi"/>
-                <w:b/>
-                <w:sz w:val="28"/>
-                <w:szCs w:val="28"/>
-              </w:rPr>
-              <w:t>sources</w:t>
-            </w:r>
-          </w:p>
-          <w:p>
-            <w:pPr>
-              <w:rPr>
-                <w:rFonts w:cstheme="minorHAnsi"/>
-                <w:sz w:val="28"/>
-                <w:szCs w:val="28"/>
-              </w:rPr>
-            </w:pPr>
-            <w:r>
-              <w:rPr>
-                <w:rFonts w:cstheme="minorHAnsi"/>
-                <w:sz w:val="28"/>
-                <w:szCs w:val="28"/>
-              </w:rPr>
-              <w:t>==============================================================</w:t>
-            </w:r>
-          </w:p>
-          <w:p>
-            <w:pPr>
-              <w:rPr>
-                <w:rFonts w:cstheme="minorHAnsi"/>
-                <w:sz w:val="28"/>
-                <w:szCs w:val="28"/>
-              </w:rPr>
-            </w:pPr>
-          </w:p>
-          <w:p>
-            <w:pPr>
-              <w:rPr>
-                <w:rFonts w:cstheme="minorHAnsi"/>
-                <w:sz w:val="28"/>
-                <w:szCs w:val="28"/>
-              </w:rPr>
-            </w:pPr>
-            <w:r>
-              <w:rPr>
-                <w:rFonts w:cstheme="minorHAnsi"/>
-                <w:sz w:val="28"/>
-                <w:szCs w:val="28"/>
-              </w:rPr>
-              <w:t>The following URLs access web pages relevant to</w:t>
-            </w:r>
-            <w:r>
-              <w:rPr>
-                <w:rFonts w:cstheme="minorHAnsi"/>
-                <w:sz w:val="28"/>
-                <w:szCs w:val="28"/>
-              </w:rPr>
-              <w:t xml:space="preserve"> HPC DME</w:t>
-            </w:r>
-            <w:r>
-              <w:rPr>
-                <w:rFonts w:cstheme="minorHAnsi"/>
-                <w:sz w:val="28"/>
-                <w:szCs w:val="28"/>
-              </w:rPr>
-              <w:t>.</w:t>
-            </w:r>
-          </w:p>
-          <w:p>
-            <w:pPr>
-              <w:rPr>
-                <w:rFonts w:cstheme="minorHAnsi"/>
-                <w:sz w:val="28"/>
-                <w:szCs w:val="28"/>
-              </w:rPr>
-            </w:pPr>
-          </w:p>
-          <w:p>
-            <w:pPr>
-              <w:rPr>
-                <w:rFonts w:cstheme="minorHAnsi"/>
-                <w:sz w:val="28"/>
-                <w:szCs w:val="28"/>
-              </w:rPr>
-            </w:pPr>
-            <w:r>
-              <w:rPr>
-                <w:rFonts w:cstheme="minorHAnsi"/>
-                <w:sz w:val="28"/>
-                <w:szCs w:val="28"/>
-              </w:rPr>
-              <w:t xml:space="preserve">DME </w:t>
-            </w:r>
-            <w:r>
-              <w:rPr>
-                <w:rFonts w:cstheme="minorHAnsi"/>
-                <w:sz w:val="28"/>
-                <w:szCs w:val="28"/>
-              </w:rPr>
-              <w:t xml:space="preserve">User Guide </w:t>
-            </w:r>
-          </w:p>
-          <w:p>
-            <w:pPr>
-              <w:rPr>
-                <w:rFonts w:cstheme="minorHAnsi"/>
-                <w:sz w:val="28"/>
-                <w:szCs w:val="28"/>
-              </w:rPr>
-            </w:pPr>
             <w:hyperlink r:id="rId12" w:history="1">
               <w:r>
                 <w:rPr>
@@ -4447,6 +4262,280 @@
                 <w:t>https://wiki.nci.nih.gov/display/DMEdoc/DME+User+Guide</w:t>
               </w:r>
             </w:hyperlink>
+            <w:r>
+              <w:rPr>
+                <w:rStyle w:val="Hyperlink"/>
+                <w:rFonts w:cstheme="minorHAnsi"/>
+                <w:sz w:val="28"/>
+                <w:szCs w:val="28"/>
+              </w:rPr>
+              <w:t>.</w:t>
+            </w:r>
+          </w:p>
+          <w:p>
+            <w:pPr>
+              <w:rPr>
+                <w:rFonts w:cstheme="minorHAnsi"/>
+                <w:sz w:val="28"/>
+                <w:szCs w:val="28"/>
+              </w:rPr>
+            </w:pPr>
+          </w:p>
+          <w:p>
+            <w:pPr>
+              <w:rPr>
+                <w:rFonts w:cstheme="minorHAnsi"/>
+                <w:sz w:val="28"/>
+                <w:szCs w:val="28"/>
+              </w:rPr>
+            </w:pPr>
+          </w:p>
+          <w:p>
+            <w:pPr>
+              <w:rPr>
+                <w:rFonts w:cstheme="minorHAnsi"/>
+                <w:sz w:val="28"/>
+                <w:szCs w:val="28"/>
+              </w:rPr>
+            </w:pPr>
+            <w:r>
+              <w:rPr>
+                <w:rFonts w:cstheme="minorHAnsi"/>
+                <w:sz w:val="28"/>
+                <w:szCs w:val="28"/>
+              </w:rPr>
+              <w:t>For details on the REST API,</w:t>
+            </w:r>
+            <w:r>
+              <w:rPr>
+                <w:rFonts w:cstheme="minorHAnsi"/>
+                <w:sz w:val="28"/>
+                <w:szCs w:val="28"/>
+              </w:rPr>
+              <w:t xml:space="preserve"> </w:t>
+            </w:r>
+            <w:r>
+              <w:rPr>
+                <w:rFonts w:cstheme="minorHAnsi"/>
+                <w:sz w:val="28"/>
+                <w:szCs w:val="28"/>
+              </w:rPr>
+              <w:t>refer to the API Specification located at</w:t>
+            </w:r>
+          </w:p>
+          <w:p>
+            <w:pPr>
+              <w:rPr>
+                <w:rFonts w:cstheme="minorHAnsi"/>
+                <w:sz w:val="28"/>
+                <w:szCs w:val="28"/>
+              </w:rPr>
+            </w:pPr>
+            <w:hyperlink r:id="rId13" w:history="1">
+              <w:r>
+                <w:rPr>
+                  <w:rStyle w:val="Hyperlink"/>
+                  <w:rFonts w:cstheme="minorHAnsi"/>
+                  <w:sz w:val="28"/>
+                  <w:szCs w:val="28"/>
+                </w:rPr>
+                <w:t>https://github.com/CBIIT/HPC_DME_APIs/blob/master/doc/guides/HPC_API_Specification.docx</w:t>
+              </w:r>
+            </w:hyperlink>
+            <w:r>
+              <w:rPr>
+                <w:rStyle w:val="Hyperlink"/>
+                <w:rFonts w:cstheme="minorHAnsi"/>
+                <w:sz w:val="28"/>
+                <w:szCs w:val="28"/>
+              </w:rPr>
+              <w:t>.</w:t>
+            </w:r>
+          </w:p>
+          <w:p>
+            <w:pPr>
+              <w:rPr>
+                <w:rFonts w:cstheme="minorHAnsi"/>
+                <w:sz w:val="28"/>
+                <w:szCs w:val="28"/>
+              </w:rPr>
+            </w:pPr>
+          </w:p>
+          <w:p>
+            <w:pPr>
+              <w:rPr>
+                <w:rFonts w:cstheme="minorHAnsi"/>
+                <w:sz w:val="28"/>
+                <w:szCs w:val="28"/>
+              </w:rPr>
+            </w:pPr>
+          </w:p>
+          <w:p>
+            <w:pPr>
+              <w:rPr>
+                <w:rFonts w:cstheme="minorHAnsi"/>
+                <w:sz w:val="28"/>
+                <w:szCs w:val="28"/>
+              </w:rPr>
+            </w:pPr>
+            <w:r>
+              <w:rPr>
+                <w:rFonts w:cstheme="minorHAnsi"/>
+                <w:sz w:val="28"/>
+                <w:szCs w:val="28"/>
+              </w:rPr>
+              <w:t>==============================================================</w:t>
+            </w:r>
+          </w:p>
+          <w:p>
+            <w:pPr>
+              <w:rPr>
+                <w:rFonts w:cstheme="minorHAnsi"/>
+                <w:b/>
+                <w:sz w:val="28"/>
+                <w:szCs w:val="28"/>
+              </w:rPr>
+            </w:pPr>
+            <w:r>
+              <w:rPr>
+                <w:rFonts w:cstheme="minorHAnsi"/>
+                <w:b/>
+                <w:sz w:val="28"/>
+                <w:szCs w:val="28"/>
+              </w:rPr>
+              <w:t>6</w:t>
+            </w:r>
+            <w:r>
+              <w:rPr>
+                <w:rFonts w:cstheme="minorHAnsi"/>
+                <w:b/>
+                <w:sz w:val="28"/>
+                <w:szCs w:val="28"/>
+              </w:rPr>
+              <w:t>.0 Re</w:t>
+            </w:r>
+            <w:r>
+              <w:rPr>
+                <w:rFonts w:cstheme="minorHAnsi"/>
+                <w:b/>
+                <w:sz w:val="28"/>
+                <w:szCs w:val="28"/>
+              </w:rPr>
+              <w:t>sources</w:t>
+            </w:r>
+          </w:p>
+          <w:p>
+            <w:pPr>
+              <w:rPr>
+                <w:rFonts w:cstheme="minorHAnsi"/>
+                <w:sz w:val="28"/>
+                <w:szCs w:val="28"/>
+              </w:rPr>
+            </w:pPr>
+            <w:r>
+              <w:rPr>
+                <w:rFonts w:cstheme="minorHAnsi"/>
+                <w:sz w:val="28"/>
+                <w:szCs w:val="28"/>
+              </w:rPr>
+              <w:t>==============================================================</w:t>
+            </w:r>
+          </w:p>
+          <w:p>
+            <w:pPr>
+              <w:rPr>
+                <w:rFonts w:cstheme="minorHAnsi"/>
+                <w:sz w:val="28"/>
+                <w:szCs w:val="28"/>
+              </w:rPr>
+            </w:pPr>
+          </w:p>
+          <w:p>
+            <w:pPr>
+              <w:rPr>
+                <w:rFonts w:cstheme="minorHAnsi"/>
+                <w:sz w:val="28"/>
+                <w:szCs w:val="28"/>
+              </w:rPr>
+            </w:pPr>
+            <w:r>
+              <w:rPr>
+                <w:rFonts w:cstheme="minorHAnsi"/>
+                <w:sz w:val="28"/>
+                <w:szCs w:val="28"/>
+              </w:rPr>
+              <w:t>The following URLs access web pages relevant to</w:t>
+            </w:r>
+            <w:r>
+              <w:rPr>
+                <w:rFonts w:cstheme="minorHAnsi"/>
+                <w:sz w:val="28"/>
+                <w:szCs w:val="28"/>
+              </w:rPr>
+              <w:t xml:space="preserve"> HPC DME</w:t>
+            </w:r>
+            <w:r>
+              <w:rPr>
+                <w:rFonts w:cstheme="minorHAnsi"/>
+                <w:sz w:val="28"/>
+                <w:szCs w:val="28"/>
+              </w:rPr>
+              <w:t>.</w:t>
+            </w:r>
+          </w:p>
+          <w:p>
+            <w:pPr>
+              <w:rPr>
+                <w:rFonts w:cstheme="minorHAnsi"/>
+                <w:sz w:val="28"/>
+                <w:szCs w:val="28"/>
+              </w:rPr>
+            </w:pPr>
+          </w:p>
+          <w:p>
+            <w:pPr>
+              <w:rPr>
+                <w:rFonts w:cstheme="minorHAnsi"/>
+                <w:sz w:val="28"/>
+                <w:szCs w:val="28"/>
+              </w:rPr>
+            </w:pPr>
+            <w:r>
+              <w:rPr>
+                <w:rFonts w:cstheme="minorHAnsi"/>
+                <w:sz w:val="28"/>
+                <w:szCs w:val="28"/>
+              </w:rPr>
+              <w:t xml:space="preserve">DME </w:t>
+            </w:r>
+            <w:r>
+              <w:rPr>
+                <w:rFonts w:cstheme="minorHAnsi"/>
+                <w:sz w:val="28"/>
+                <w:szCs w:val="28"/>
+              </w:rPr>
+              <w:t xml:space="preserve">User Guide </w:t>
+            </w:r>
+          </w:p>
+          <w:p>
+            <w:pPr>
+              <w:rPr>
+                <w:rFonts w:cstheme="minorHAnsi"/>
+                <w:sz w:val="28"/>
+                <w:szCs w:val="28"/>
+              </w:rPr>
+            </w:pPr>
+            <w:hyperlink r:id="rId14" w:history="1">
+              <w:r>
+                <w:rPr>
+                  <w:rStyle w:val="Hyperlink"/>
+                  <w:rFonts w:cstheme="minorHAnsi"/>
+                  <w:sz w:val="28"/>
+                  <w:szCs w:val="28"/>
+                </w:rPr>
+                <w:t>https://wiki.nci.nih.gov/display/DMEdoc/DME+User+Guide</w:t>
+              </w:r>
+            </w:hyperlink>
           </w:p>
           <w:p>
             <w:pPr>
@@ -4490,7 +4579,7 @@
                 <w:szCs w:val="28"/>
               </w:rPr>
             </w:pPr>
-            <w:hyperlink r:id="rId13" w:history="1">
+            <w:hyperlink r:id="rId15" w:history="1">
               <w:r>
                 <w:rPr>
                   <w:rStyle w:val="Hyperlink"/>
@@ -4525,6 +4614,7 @@
                 <w:sz w:val="28"/>
                 <w:szCs w:val="28"/>
               </w:rPr>
+              <w:lastRenderedPageBreak/>
               <w:t>DME Agile JIRA Board Home Page:</w:t>
             </w:r>
           </w:p>
@@ -4536,7 +4626,7 @@
                 <w:szCs w:val="28"/>
               </w:rPr>
             </w:pPr>
-            <w:hyperlink r:id="rId14" w:history="1">
+            <w:hyperlink r:id="rId16" w:history="1">
               <w:r>
                 <w:rPr>
                   <w:rStyle w:val="Hyperlink"/>
@@ -4582,7 +4672,7 @@
                 <w:szCs w:val="28"/>
               </w:rPr>
             </w:pPr>
-            <w:hyperlink r:id="rId15" w:history="1">
+            <w:hyperlink r:id="rId17" w:history="1">
               <w:r>
                 <w:rPr>
                   <w:rStyle w:val="Hyperlink"/>
@@ -4640,7 +4730,7 @@
                 <w:szCs w:val="28"/>
               </w:rPr>
             </w:pPr>
-            <w:hyperlink r:id="rId16" w:history="1">
+            <w:hyperlink r:id="rId18" w:history="1">
               <w:r>
                 <w:rPr>
                   <w:rStyle w:val="Hyperlink"/>

</xml_diff>

<commit_message>
Additional updates for the Release Notes
</commit_message>
<xml_diff>
--- a/doc/release/HPC DME Release Notes 2.18.0.docx
+++ b/doc/release/HPC DME Release Notes 2.18.0.docx
@@ -2345,27 +2345,31 @@
                 <w:sz w:val="28"/>
                 <w:szCs w:val="28"/>
               </w:rPr>
-              <w:t xml:space="preserve">selected for </w:t>
-            </w:r>
-            <w:proofErr w:type="spellStart"/>
-            <w:proofErr w:type="gramStart"/>
-            <w:r>
-              <w:rPr>
-                <w:rFonts w:cstheme="minorHAnsi"/>
-                <w:sz w:val="28"/>
-                <w:szCs w:val="28"/>
-              </w:rPr>
-              <w:t>For</w:t>
-            </w:r>
-            <w:proofErr w:type="spellEnd"/>
-            <w:proofErr w:type="gramEnd"/>
-            <w:r>
-              <w:rPr>
-                <w:rFonts w:cstheme="minorHAnsi"/>
-                <w:sz w:val="28"/>
-                <w:szCs w:val="28"/>
-              </w:rPr>
-              <w:t xml:space="preserve"> details, </w:t>
+              <w:t>selected for</w:t>
+            </w:r>
+            <w:r>
+              <w:rPr>
+                <w:rFonts w:cstheme="minorHAnsi"/>
+                <w:sz w:val="28"/>
+                <w:szCs w:val="28"/>
+              </w:rPr>
+              <w:t xml:space="preserve"> download.</w:t>
+            </w:r>
+            <w:r>
+              <w:rPr>
+                <w:rFonts w:cstheme="minorHAnsi"/>
+                <w:sz w:val="28"/>
+                <w:szCs w:val="28"/>
+              </w:rPr>
+              <w:t xml:space="preserve"> </w:t>
+            </w:r>
+            <w:r>
+              <w:rPr>
+                <w:rFonts w:cstheme="minorHAnsi"/>
+                <w:sz w:val="28"/>
+                <w:szCs w:val="28"/>
+              </w:rPr>
+              <w:t xml:space="preserve">For details, </w:t>
             </w:r>
             <w:r>
               <w:rPr>
@@ -2595,7 +2599,7 @@
                 <w:sz w:val="28"/>
                 <w:szCs w:val="28"/>
               </w:rPr>
-              <w:t xml:space="preserve">Collection Download Status page to begin </w:t>
+              <w:t xml:space="preserve">Collection Download </w:t>
             </w:r>
             <w:r>
               <w:rPr>
@@ -2603,6 +2607,22 @@
                 <w:sz w:val="28"/>
                 <w:szCs w:val="28"/>
               </w:rPr>
+              <w:t>Task</w:t>
+            </w:r>
+            <w:r>
+              <w:rPr>
+                <w:rStyle w:val="s1"/>
+                <w:sz w:val="28"/>
+                <w:szCs w:val="28"/>
+              </w:rPr>
+              <w:t xml:space="preserve"> page to begin </w:t>
+            </w:r>
+            <w:r>
+              <w:rPr>
+                <w:rStyle w:val="s1"/>
+                <w:sz w:val="28"/>
+                <w:szCs w:val="28"/>
+              </w:rPr>
               <w:t xml:space="preserve">updating the status on </w:t>
             </w:r>
             <w:r>
@@ -2627,7 +2647,7 @@
                 <w:sz w:val="28"/>
                 <w:szCs w:val="28"/>
               </w:rPr>
-              <w:t xml:space="preserve"> the collection as well as the individual files as soon as the download begins for a</w:t>
+              <w:t xml:space="preserve"> the collection as well as the individual files as soon as the download </w:t>
             </w:r>
             <w:r>
               <w:rPr>
@@ -2635,7 +2655,7 @@
                 <w:sz w:val="28"/>
                 <w:szCs w:val="28"/>
               </w:rPr>
-              <w:t>ny</w:t>
+              <w:t>starts</w:t>
             </w:r>
             <w:r>
               <w:rPr>
@@ -2643,7 +2663,7 @@
                 <w:sz w:val="28"/>
                 <w:szCs w:val="28"/>
               </w:rPr>
-              <w:t xml:space="preserve"> file. Previousl</w:t>
+              <w:t xml:space="preserve"> for a file. Previousl</w:t>
             </w:r>
             <w:r>
               <w:rPr>
@@ -2667,7 +2687,7 @@
                 <w:sz w:val="28"/>
                 <w:szCs w:val="28"/>
               </w:rPr>
-              <w:t xml:space="preserve">all the files in the collection were staged for download, which takes </w:t>
+              <w:t xml:space="preserve">all the files in the collection were staged for download, which takes time for </w:t>
             </w:r>
             <w:r>
               <w:rPr>
@@ -2676,7 +2696,29 @@
                 <w:szCs w:val="28"/>
               </w:rPr>
               <w:lastRenderedPageBreak/>
-              <w:t>time for a large collection. Additionally, the refresh frequency of page has been increased from 10 to 5 seconds</w:t>
+              <w:t xml:space="preserve">a large collection. Additionally, the refresh frequency of </w:t>
+            </w:r>
+            <w:r>
+              <w:rPr>
+                <w:rStyle w:val="s1"/>
+                <w:sz w:val="28"/>
+                <w:szCs w:val="28"/>
+              </w:rPr>
+              <w:t>t</w:t>
+            </w:r>
+            <w:r>
+              <w:rPr>
+                <w:rStyle w:val="s1"/>
+              </w:rPr>
+              <w:t xml:space="preserve">he </w:t>
+            </w:r>
+            <w:r>
+              <w:rPr>
+                <w:rStyle w:val="s1"/>
+                <w:sz w:val="28"/>
+                <w:szCs w:val="28"/>
+              </w:rPr>
+              <w:t>page has been increased from 10 to 5 seconds</w:t>
             </w:r>
             <w:r>
               <w:rPr>
@@ -2937,10 +2979,40 @@
             <w:r>
               <w:rPr>
                 <w:rFonts w:cstheme="minorHAnsi"/>
-                <w:sz w:val="28"/>
-                <w:szCs w:val="28"/>
-              </w:rPr>
-              <w:t xml:space="preserve">detailed search </w:t>
+                <w:i/>
+                <w:iCs/>
+                <w:sz w:val="28"/>
+                <w:szCs w:val="28"/>
+              </w:rPr>
+              <w:t>D</w:t>
+            </w:r>
+            <w:r>
+              <w:rPr>
+                <w:rFonts w:cstheme="minorHAnsi"/>
+                <w:i/>
+                <w:iCs/>
+                <w:sz w:val="28"/>
+                <w:szCs w:val="28"/>
+              </w:rPr>
+              <w:t xml:space="preserve">etailed </w:t>
+            </w:r>
+            <w:r>
+              <w:rPr>
+                <w:rFonts w:cstheme="minorHAnsi"/>
+                <w:i/>
+                <w:iCs/>
+                <w:sz w:val="28"/>
+                <w:szCs w:val="28"/>
+              </w:rPr>
+              <w:t>Results</w:t>
+            </w:r>
+            <w:r>
+              <w:rPr>
+                <w:rFonts w:cstheme="minorHAnsi"/>
+                <w:sz w:val="28"/>
+                <w:szCs w:val="28"/>
+              </w:rPr>
+              <w:t xml:space="preserve"> </w:t>
             </w:r>
             <w:r>
               <w:rPr>
@@ -3067,14 +3139,35 @@
                 <w:sz w:val="28"/>
                 <w:szCs w:val="28"/>
               </w:rPr>
-              <w:t xml:space="preserve">page of the DME web application to display the </w:t>
-            </w:r>
-            <w:r>
-              <w:rPr>
-                <w:sz w:val="28"/>
-                <w:szCs w:val="28"/>
-              </w:rPr>
-              <w:t xml:space="preserve">data transfer type in a new column  on the task table. For details, </w:t>
+              <w:t xml:space="preserve">page of the DME web application to display </w:t>
+            </w:r>
+            <w:r>
+              <w:rPr>
+                <w:sz w:val="28"/>
+                <w:szCs w:val="28"/>
+              </w:rPr>
+              <w:t xml:space="preserve">a new Destination Type column </w:t>
+            </w:r>
+            <w:r>
+              <w:rPr>
+                <w:sz w:val="28"/>
+                <w:szCs w:val="28"/>
+              </w:rPr>
+              <w:t>on the task table</w:t>
+            </w:r>
+            <w:r>
+              <w:rPr>
+                <w:sz w:val="28"/>
+                <w:szCs w:val="28"/>
+              </w:rPr>
+              <w:t xml:space="preserve"> to indicate the type of the endpoint (S3, Globus, Google cloud and Google Drive)</w:t>
+            </w:r>
+            <w:r>
+              <w:rPr>
+                <w:sz w:val="28"/>
+                <w:szCs w:val="28"/>
+              </w:rPr>
+              <w:t xml:space="preserve">. For details, </w:t>
             </w:r>
             <w:r>
               <w:rPr>
@@ -3146,7 +3239,7 @@
                 <w:szCs w:val="28"/>
                 <w:u w:val="single"/>
               </w:rPr>
-              <w:t>4</w:t>
+              <w:t>7</w:t>
             </w:r>
             <w:r>
               <w:rPr>
@@ -3419,7 +3512,6 @@
               </w:rPr>
               <w:t xml:space="preserve">: Added a new CLU command </w:t>
             </w:r>
-            <w:proofErr w:type="spellStart"/>
             <w:r>
               <w:rPr>
                 <w:i/>
@@ -3429,7 +3521,6 @@
               </w:rPr>
               <w:t>dm_list_commands</w:t>
             </w:r>
-            <w:proofErr w:type="spellEnd"/>
             <w:r>
               <w:rPr>
                 <w:sz w:val="28"/>
@@ -3497,25 +3588,7 @@
                   <w:sz w:val="28"/>
                   <w:szCs w:val="28"/>
                 </w:rPr>
-                <w:t>Quick Referen</w:t>
-              </w:r>
-              <w:r>
-                <w:rPr>
-                  <w:rStyle w:val="Hyperlink"/>
-                  <w:rFonts w:cstheme="minorHAnsi"/>
-                  <w:sz w:val="28"/>
-                  <w:szCs w:val="28"/>
-                </w:rPr>
-                <w:t>c</w:t>
-              </w:r>
-              <w:r>
-                <w:rPr>
-                  <w:rStyle w:val="Hyperlink"/>
-                  <w:rFonts w:cstheme="minorHAnsi"/>
-                  <w:sz w:val="28"/>
-                  <w:szCs w:val="28"/>
-                </w:rPr>
-                <w:t>e Guide</w:t>
+                <w:t>Quick Reference Guide</w:t>
               </w:r>
             </w:hyperlink>
             <w:r>
@@ -3599,117 +3672,101 @@
                 <w:szCs w:val="28"/>
                 <w:u w:val="single"/>
               </w:rPr>
-              <w:t>HPCDATAMGM-15</w:t>
-            </w:r>
-            <w:r>
+              <w:t>HPCDATAMGM-1593:</w:t>
+            </w:r>
+            <w:r>
+              <w:rPr>
+                <w:sz w:val="28"/>
+                <w:szCs w:val="28"/>
+              </w:rPr>
+              <w:t xml:space="preserve"> </w:t>
+            </w:r>
+            <w:r>
+              <w:rPr>
+                <w:sz w:val="28"/>
+                <w:szCs w:val="28"/>
+              </w:rPr>
+              <w:t xml:space="preserve"> </w:t>
+            </w:r>
+            <w:r>
+              <w:rPr>
+                <w:sz w:val="28"/>
+                <w:szCs w:val="28"/>
+              </w:rPr>
+              <w:t xml:space="preserve">Fixed issue with percentage complete calculation used to update the </w:t>
+            </w:r>
+            <w:r>
+              <w:rPr>
+                <w:sz w:val="28"/>
+                <w:szCs w:val="28"/>
+              </w:rPr>
+              <w:t>progress</w:t>
+            </w:r>
+            <w:r>
+              <w:rPr>
+                <w:sz w:val="28"/>
+                <w:szCs w:val="28"/>
+              </w:rPr>
+              <w:t xml:space="preserve"> bar during Globus</w:t>
+            </w:r>
+            <w:r>
+              <w:rPr>
+                <w:sz w:val="28"/>
+                <w:szCs w:val="28"/>
+              </w:rPr>
+              <w:t xml:space="preserve"> </w:t>
+            </w:r>
+            <w:r>
+              <w:rPr>
+                <w:sz w:val="28"/>
+                <w:szCs w:val="28"/>
+              </w:rPr>
+              <w:t>downloads</w:t>
+            </w:r>
+            <w:r>
+              <w:rPr>
+                <w:sz w:val="28"/>
+                <w:szCs w:val="28"/>
+              </w:rPr>
+              <w:t xml:space="preserve">, which was causing the </w:t>
+            </w:r>
+            <w:r>
+              <w:rPr>
+                <w:sz w:val="28"/>
+                <w:szCs w:val="28"/>
+              </w:rPr>
+              <w:t>percentage to reset to 0 under certain conditions</w:t>
+            </w:r>
+            <w:r>
+              <w:rPr>
+                <w:sz w:val="28"/>
+                <w:szCs w:val="28"/>
+              </w:rPr>
+              <w:t xml:space="preserve">. </w:t>
+            </w:r>
+          </w:p>
+          <w:p>
+            <w:pPr>
               <w:rPr>
                 <w:sz w:val="28"/>
                 <w:szCs w:val="28"/>
                 <w:u w:val="single"/>
               </w:rPr>
-              <w:t>93</w:t>
-            </w:r>
+            </w:pPr>
+          </w:p>
+          <w:p>
+            <w:pPr>
+              <w:rPr>
+                <w:sz w:val="28"/>
+                <w:szCs w:val="28"/>
+              </w:rPr>
+            </w:pPr>
             <w:r>
               <w:rPr>
                 <w:sz w:val="28"/>
                 <w:szCs w:val="28"/>
                 <w:u w:val="single"/>
               </w:rPr>
-              <w:t>:</w:t>
-            </w:r>
-            <w:r>
-              <w:rPr>
-                <w:sz w:val="28"/>
-                <w:szCs w:val="28"/>
-              </w:rPr>
-              <w:t xml:space="preserve"> </w:t>
-            </w:r>
-            <w:r>
-              <w:rPr>
-                <w:sz w:val="28"/>
-                <w:szCs w:val="28"/>
-              </w:rPr>
-              <w:t xml:space="preserve"> </w:t>
-            </w:r>
-            <w:r>
-              <w:rPr>
-                <w:sz w:val="28"/>
-                <w:szCs w:val="28"/>
-              </w:rPr>
-              <w:t xml:space="preserve">Fixed issue with percentage complete calculation used to update the </w:t>
-            </w:r>
-            <w:r>
-              <w:rPr>
-                <w:sz w:val="28"/>
-                <w:szCs w:val="28"/>
-              </w:rPr>
-              <w:t>progress</w:t>
-            </w:r>
-            <w:r>
-              <w:rPr>
-                <w:sz w:val="28"/>
-                <w:szCs w:val="28"/>
-              </w:rPr>
-              <w:t xml:space="preserve"> bar during Globus</w:t>
-            </w:r>
-            <w:r>
-              <w:rPr>
-                <w:sz w:val="28"/>
-                <w:szCs w:val="28"/>
-              </w:rPr>
-              <w:t xml:space="preserve"> </w:t>
-            </w:r>
-            <w:r>
-              <w:rPr>
-                <w:sz w:val="28"/>
-                <w:szCs w:val="28"/>
-              </w:rPr>
-              <w:t>downloads</w:t>
-            </w:r>
-            <w:r>
-              <w:rPr>
-                <w:sz w:val="28"/>
-                <w:szCs w:val="28"/>
-              </w:rPr>
-              <w:t xml:space="preserve">, which was causing the </w:t>
-            </w:r>
-            <w:r>
-              <w:rPr>
-                <w:sz w:val="28"/>
-                <w:szCs w:val="28"/>
-              </w:rPr>
-              <w:t>percentage to reset to 0 under certain conditions</w:t>
-            </w:r>
-            <w:r>
-              <w:rPr>
-                <w:sz w:val="28"/>
-                <w:szCs w:val="28"/>
-              </w:rPr>
-              <w:t xml:space="preserve">. </w:t>
-            </w:r>
-          </w:p>
-          <w:p>
-            <w:pPr>
-              <w:rPr>
-                <w:sz w:val="28"/>
-                <w:szCs w:val="28"/>
-                <w:u w:val="single"/>
-              </w:rPr>
-            </w:pPr>
-          </w:p>
-          <w:p>
-            <w:pPr>
-              <w:rPr>
-                <w:sz w:val="28"/>
-                <w:szCs w:val="28"/>
-              </w:rPr>
-            </w:pPr>
-            <w:r>
-              <w:rPr>
-                <w:sz w:val="28"/>
-                <w:szCs w:val="28"/>
-                <w:u w:val="single"/>
-              </w:rPr>
               <w:t xml:space="preserve">HPCDATAMGM-1597: </w:t>
             </w:r>
             <w:r>
@@ -3717,14 +3774,7 @@
                 <w:sz w:val="28"/>
                 <w:szCs w:val="28"/>
               </w:rPr>
-              <w:t xml:space="preserve">Fixed error message that appeared </w:t>
-            </w:r>
-            <w:r>
-              <w:rPr>
-                <w:sz w:val="28"/>
-                <w:szCs w:val="28"/>
-              </w:rPr>
-              <w:t>w</w:t>
+              <w:t>Fixed error message that appeared w</w:t>
             </w:r>
             <w:r>
               <w:rPr>
@@ -3817,6 +3867,7 @@
                 <w:szCs w:val="28"/>
                 <w:u w:val="single"/>
               </w:rPr>
+              <w:lastRenderedPageBreak/>
               <w:t>Operational</w:t>
             </w:r>
             <w:r>
@@ -3940,7 +3991,21 @@
                 <w:sz w:val="28"/>
                 <w:szCs w:val="28"/>
               </w:rPr>
-              <w:t xml:space="preserve"> layer to align with the number of cores on the server. Previously the alignment was done at the </w:t>
+              <w:t xml:space="preserve"> layer to align with the number of cores on the server</w:t>
+            </w:r>
+            <w:r>
+              <w:rPr>
+                <w:sz w:val="28"/>
+                <w:szCs w:val="28"/>
+              </w:rPr>
+              <w:t xml:space="preserve"> to optimize CPU utilization</w:t>
+            </w:r>
+            <w:r>
+              <w:rPr>
+                <w:sz w:val="28"/>
+                <w:szCs w:val="28"/>
+              </w:rPr>
+              <w:t xml:space="preserve">. Previously the alignment was done at the </w:t>
             </w:r>
             <w:r>
               <w:rPr>
@@ -4614,7 +4679,6 @@
                 <w:sz w:val="28"/>
                 <w:szCs w:val="28"/>
               </w:rPr>
-              <w:lastRenderedPageBreak/>
               <w:t>DME Agile JIRA Board Home Page:</w:t>
             </w:r>
           </w:p>

</xml_diff>

<commit_message>
Additional updates after review of the Release Notes
</commit_message>
<xml_diff>
--- a/doc/release/HPC DME Release Notes 2.18.0.docx
+++ b/doc/release/HPC DME Release Notes 2.18.0.docx
@@ -2018,7 +2018,23 @@
                 <w:sz w:val="28"/>
                 <w:szCs w:val="28"/>
               </w:rPr>
-              <w:t>v2.18.0 - March 24, 2022</w:t>
+              <w:t xml:space="preserve">v2.18.0 - March </w:t>
+            </w:r>
+            <w:r>
+              <w:rPr>
+                <w:rFonts w:cstheme="minorHAnsi"/>
+                <w:sz w:val="28"/>
+                <w:szCs w:val="28"/>
+              </w:rPr>
+              <w:t>23</w:t>
+            </w:r>
+            <w:r>
+              <w:rPr>
+                <w:rFonts w:cstheme="minorHAnsi"/>
+                <w:sz w:val="28"/>
+                <w:szCs w:val="28"/>
+              </w:rPr>
+              <w:t>, 2022</w:t>
             </w:r>
           </w:p>
           <w:p>
@@ -2412,111 +2428,7 @@
                 <w:sz w:val="28"/>
                 <w:szCs w:val="28"/>
               </w:rPr>
-              <w:t xml:space="preserve">Previously, users had to navigate to </w:t>
-            </w:r>
-            <w:r>
-              <w:rPr>
-                <w:rFonts w:cstheme="minorHAnsi"/>
-                <w:sz w:val="28"/>
-                <w:szCs w:val="28"/>
-              </w:rPr>
-              <w:t xml:space="preserve">the </w:t>
-            </w:r>
-            <w:r>
-              <w:rPr>
-                <w:rFonts w:cstheme="minorHAnsi"/>
-                <w:sz w:val="28"/>
-                <w:szCs w:val="28"/>
-              </w:rPr>
-              <w:t xml:space="preserve">individual </w:t>
-            </w:r>
-            <w:r>
-              <w:rPr>
-                <w:rFonts w:cstheme="minorHAnsi"/>
-                <w:sz w:val="28"/>
-                <w:szCs w:val="28"/>
-              </w:rPr>
-              <w:t>Collection</w:t>
-            </w:r>
-            <w:r>
-              <w:rPr>
-                <w:rFonts w:cstheme="minorHAnsi"/>
-                <w:sz w:val="28"/>
-                <w:szCs w:val="28"/>
-              </w:rPr>
-              <w:t xml:space="preserve"> </w:t>
-            </w:r>
-            <w:r>
-              <w:rPr>
-                <w:rFonts w:cstheme="minorHAnsi"/>
-                <w:sz w:val="28"/>
-                <w:szCs w:val="28"/>
-              </w:rPr>
-              <w:t xml:space="preserve">or Data Object </w:t>
-            </w:r>
-            <w:r>
-              <w:rPr>
-                <w:rFonts w:cstheme="minorHAnsi"/>
-                <w:sz w:val="28"/>
-                <w:szCs w:val="28"/>
-              </w:rPr>
-              <w:t xml:space="preserve">page </w:t>
-            </w:r>
-            <w:r>
-              <w:rPr>
-                <w:rFonts w:cstheme="minorHAnsi"/>
-                <w:sz w:val="28"/>
-                <w:szCs w:val="28"/>
-              </w:rPr>
-              <w:t>for</w:t>
-            </w:r>
-            <w:r>
-              <w:rPr>
-                <w:rFonts w:cstheme="minorHAnsi"/>
-                <w:sz w:val="28"/>
-                <w:szCs w:val="28"/>
-              </w:rPr>
-              <w:t xml:space="preserve"> the size and aggregate </w:t>
-            </w:r>
-            <w:r>
-              <w:rPr>
-                <w:rFonts w:cstheme="minorHAnsi"/>
-                <w:sz w:val="28"/>
-                <w:szCs w:val="28"/>
-              </w:rPr>
-              <w:t>the values obtained</w:t>
-            </w:r>
-            <w:r>
-              <w:rPr>
-                <w:rFonts w:cstheme="minorHAnsi"/>
-                <w:sz w:val="28"/>
-                <w:szCs w:val="28"/>
-              </w:rPr>
-              <w:t xml:space="preserve"> manually </w:t>
-            </w:r>
-            <w:r>
-              <w:rPr>
-                <w:rFonts w:cstheme="minorHAnsi"/>
-                <w:sz w:val="28"/>
-                <w:szCs w:val="28"/>
-              </w:rPr>
-              <w:t xml:space="preserve">to </w:t>
-            </w:r>
-            <w:r>
-              <w:rPr>
-                <w:rFonts w:cstheme="minorHAnsi"/>
-                <w:sz w:val="28"/>
-                <w:szCs w:val="28"/>
-              </w:rPr>
-              <w:t>determine</w:t>
-            </w:r>
-            <w:r>
-              <w:rPr>
-                <w:rFonts w:cstheme="minorHAnsi"/>
-                <w:sz w:val="28"/>
-                <w:szCs w:val="28"/>
-              </w:rPr>
-              <w:t xml:space="preserve"> this information. </w:t>
+              <w:t>Previously, users who needed this information had to navigate to the individual Collection or Data Object page for the size and manually aggregate the values .</w:t>
             </w:r>
           </w:p>
           <w:p>
@@ -2704,13 +2616,15 @@
                 <w:sz w:val="28"/>
                 <w:szCs w:val="28"/>
               </w:rPr>
-              <w:t>t</w:t>
+              <w:t xml:space="preserve">this Task </w:t>
             </w:r>
             <w:r>
               <w:rPr>
                 <w:rStyle w:val="s1"/>
-              </w:rPr>
-              <w:t xml:space="preserve">he </w:t>
+                <w:sz w:val="28"/>
+                <w:szCs w:val="28"/>
+              </w:rPr>
+              <w:t xml:space="preserve">page has been increased from </w:t>
             </w:r>
             <w:r>
               <w:rPr>
@@ -2718,7 +2632,39 @@
                 <w:sz w:val="28"/>
                 <w:szCs w:val="28"/>
               </w:rPr>
-              <w:t>page has been increased from 10 to 5 seconds</w:t>
+              <w:t xml:space="preserve">once every ten </w:t>
+            </w:r>
+            <w:r>
+              <w:rPr>
+                <w:rStyle w:val="s1"/>
+                <w:sz w:val="28"/>
+                <w:szCs w:val="28"/>
+              </w:rPr>
+              <w:t xml:space="preserve">to </w:t>
+            </w:r>
+            <w:r>
+              <w:rPr>
+                <w:rStyle w:val="s1"/>
+                <w:sz w:val="28"/>
+                <w:szCs w:val="28"/>
+              </w:rPr>
+              <w:t>once every five</w:t>
+            </w:r>
+            <w:r>
+              <w:rPr>
+                <w:rStyle w:val="s1"/>
+                <w:sz w:val="28"/>
+                <w:szCs w:val="28"/>
+              </w:rPr>
+              <w:t xml:space="preserve"> </w:t>
+            </w:r>
+            <w:r>
+              <w:rPr>
+                <w:rStyle w:val="s1"/>
+                <w:sz w:val="28"/>
+                <w:szCs w:val="28"/>
+              </w:rPr>
+              <w:t>seconds</w:t>
             </w:r>
             <w:r>
               <w:rPr>
@@ -2918,7 +2864,15 @@
                 <w:sz w:val="28"/>
                 <w:szCs w:val="28"/>
               </w:rPr>
-              <w:t>Setup detail</w:t>
+              <w:t>D</w:t>
+            </w:r>
+            <w:r>
+              <w:rPr>
+                <w:rFonts w:cstheme="minorHAnsi"/>
+                <w:sz w:val="28"/>
+                <w:szCs w:val="28"/>
+              </w:rPr>
+              <w:t>etail</w:t>
             </w:r>
             <w:r>
               <w:rPr>
@@ -2934,7 +2888,23 @@
                 <w:sz w:val="28"/>
                 <w:szCs w:val="28"/>
               </w:rPr>
-              <w:t xml:space="preserve"> search as the default mode in the </w:t>
+              <w:t xml:space="preserve"> search </w:t>
+            </w:r>
+            <w:r>
+              <w:rPr>
+                <w:rFonts w:cstheme="minorHAnsi"/>
+                <w:sz w:val="28"/>
+                <w:szCs w:val="28"/>
+              </w:rPr>
+              <w:t xml:space="preserve">is now </w:t>
+            </w:r>
+            <w:r>
+              <w:rPr>
+                <w:rFonts w:cstheme="minorHAnsi"/>
+                <w:sz w:val="28"/>
+                <w:szCs w:val="28"/>
+              </w:rPr>
+              <w:t xml:space="preserve">the default mode in the </w:t>
             </w:r>
             <w:r>
               <w:rPr>
@@ -2958,7 +2928,47 @@
                 <w:sz w:val="28"/>
                 <w:szCs w:val="28"/>
               </w:rPr>
-              <w:t>Users can disable this mode by unchecking th</w:t>
+              <w:t>That is, the search results include metadata</w:t>
+            </w:r>
+            <w:r>
+              <w:rPr>
+                <w:rFonts w:cstheme="minorHAnsi"/>
+                <w:sz w:val="28"/>
+                <w:szCs w:val="28"/>
+              </w:rPr>
+              <w:t xml:space="preserve"> by default</w:t>
+            </w:r>
+            <w:r>
+              <w:rPr>
+                <w:rFonts w:cstheme="minorHAnsi"/>
+                <w:sz w:val="28"/>
+                <w:szCs w:val="28"/>
+              </w:rPr>
+              <w:t xml:space="preserve">. </w:t>
+            </w:r>
+            <w:r>
+              <w:rPr>
+                <w:rFonts w:cstheme="minorHAnsi"/>
+                <w:sz w:val="28"/>
+                <w:szCs w:val="28"/>
+              </w:rPr>
+              <w:t xml:space="preserve">Users can disable this mode by </w:t>
+            </w:r>
+            <w:r>
+              <w:rPr>
+                <w:rFonts w:cstheme="minorHAnsi"/>
+                <w:sz w:val="28"/>
+                <w:szCs w:val="28"/>
+              </w:rPr>
+              <w:t xml:space="preserve">clearing </w:t>
+            </w:r>
+            <w:r>
+              <w:rPr>
+                <w:rFonts w:cstheme="minorHAnsi"/>
+                <w:sz w:val="28"/>
+                <w:szCs w:val="28"/>
+              </w:rPr>
+              <w:t>th</w:t>
             </w:r>
             <w:r>
               <w:rPr>
@@ -3052,7 +3062,15 @@
                 <w:sz w:val="28"/>
                 <w:szCs w:val="28"/>
               </w:rPr>
-              <w:t xml:space="preserve">, see </w:t>
+              <w:t xml:space="preserve">, </w:t>
+            </w:r>
+            <w:r>
+              <w:rPr>
+                <w:rFonts w:cstheme="minorHAnsi"/>
+                <w:sz w:val="28"/>
+                <w:szCs w:val="28"/>
+              </w:rPr>
+              <w:t xml:space="preserve">refer to </w:t>
             </w:r>
             <w:hyperlink r:id="rId7" w:history="1">
               <w:r>
@@ -3062,7 +3080,33 @@
                   <w:sz w:val="28"/>
                   <w:szCs w:val="28"/>
                 </w:rPr>
-                <w:t>Searching for data via the GUI</w:t>
+                <w:t xml:space="preserve">Searching for </w:t>
+              </w:r>
+              <w:r>
+                <w:rPr>
+                  <w:rStyle w:val="Hyperlink"/>
+                  <w:rFonts w:cstheme="minorHAnsi"/>
+                  <w:sz w:val="28"/>
+                  <w:szCs w:val="28"/>
+                </w:rPr>
+                <w:t>D</w:t>
+              </w:r>
+              <w:r>
+                <w:rPr>
+                  <w:rStyle w:val="Hyperlink"/>
+                  <w:sz w:val="28"/>
+                  <w:szCs w:val="28"/>
+                </w:rPr>
+                <w:t xml:space="preserve">ata </w:t>
+              </w:r>
+              <w:r>
+                <w:rPr>
+                  <w:rStyle w:val="Hyperlink"/>
+                  <w:rFonts w:cstheme="minorHAnsi"/>
+                  <w:sz w:val="28"/>
+                  <w:szCs w:val="28"/>
+                </w:rPr>
+                <w:t>via the GUI</w:t>
               </w:r>
             </w:hyperlink>
             <w:r>
@@ -3160,7 +3204,21 @@
                 <w:sz w:val="28"/>
                 <w:szCs w:val="28"/>
               </w:rPr>
-              <w:t xml:space="preserve"> to indicate the type of the endpoint (S3, Globus, Google cloud and Google Drive)</w:t>
+              <w:t xml:space="preserve"> to indicate the type of the endpoint (S3, Globus, Google </w:t>
+            </w:r>
+            <w:r>
+              <w:rPr>
+                <w:sz w:val="28"/>
+                <w:szCs w:val="28"/>
+              </w:rPr>
+              <w:t xml:space="preserve">Cloud or </w:t>
+            </w:r>
+            <w:r>
+              <w:rPr>
+                <w:sz w:val="28"/>
+                <w:szCs w:val="28"/>
+              </w:rPr>
+              <w:t>Google Drive)</w:t>
             </w:r>
             <w:r>
               <w:rPr>
@@ -3311,7 +3369,14 @@
                 <w:sz w:val="28"/>
                 <w:szCs w:val="28"/>
               </w:rPr>
-              <w:t xml:space="preserve"> to hyperlink the task id </w:t>
+              <w:t xml:space="preserve"> to hyperlink the task </w:t>
+            </w:r>
+            <w:r>
+              <w:rPr>
+                <w:sz w:val="28"/>
+                <w:szCs w:val="28"/>
+              </w:rPr>
+              <w:t xml:space="preserve">ID </w:t>
             </w:r>
             <w:r>
               <w:rPr>
@@ -3325,6 +3390,13 @@
                 <w:sz w:val="28"/>
                 <w:szCs w:val="28"/>
               </w:rPr>
+              <w:t xml:space="preserve">message </w:t>
+            </w:r>
+            <w:r>
+              <w:rPr>
+                <w:sz w:val="28"/>
+                <w:szCs w:val="28"/>
+              </w:rPr>
               <w:t xml:space="preserve">so that users can navigate directly to the </w:t>
             </w:r>
             <w:r>
@@ -3339,7 +3411,28 @@
                 <w:sz w:val="28"/>
                 <w:szCs w:val="28"/>
               </w:rPr>
-              <w:t xml:space="preserve"> page on DME</w:t>
+              <w:t xml:space="preserve"> page </w:t>
+            </w:r>
+            <w:r>
+              <w:rPr>
+                <w:sz w:val="28"/>
+                <w:szCs w:val="28"/>
+              </w:rPr>
+              <w:t xml:space="preserve">in the </w:t>
+            </w:r>
+            <w:r>
+              <w:rPr>
+                <w:sz w:val="28"/>
+                <w:szCs w:val="28"/>
+              </w:rPr>
+              <w:t>DME</w:t>
+            </w:r>
+            <w:r>
+              <w:rPr>
+                <w:sz w:val="28"/>
+                <w:szCs w:val="28"/>
+              </w:rPr>
+              <w:t xml:space="preserve"> web application</w:t>
             </w:r>
             <w:r>
               <w:rPr>
@@ -3450,7 +3543,21 @@
                 <w:sz w:val="28"/>
                 <w:szCs w:val="28"/>
               </w:rPr>
-              <w:t xml:space="preserve">disable the submit button while the download task is being created. This is to prevent multiple submissions of the same download request by </w:t>
+              <w:t xml:space="preserve">disable the </w:t>
+            </w:r>
+            <w:r>
+              <w:rPr>
+                <w:sz w:val="28"/>
+                <w:szCs w:val="28"/>
+              </w:rPr>
+              <w:t xml:space="preserve">Download </w:t>
+            </w:r>
+            <w:r>
+              <w:rPr>
+                <w:sz w:val="28"/>
+                <w:szCs w:val="28"/>
+              </w:rPr>
+              <w:t xml:space="preserve">button while the download task is being created. This is to prevent multiple submissions of the same download request by </w:t>
             </w:r>
             <w:r>
               <w:rPr>
@@ -3735,7 +3842,21 @@
                 <w:sz w:val="28"/>
                 <w:szCs w:val="28"/>
               </w:rPr>
-              <w:t>percentage to reset to 0 under certain conditions</w:t>
+              <w:t xml:space="preserve">percentage to reset to </w:t>
+            </w:r>
+            <w:r>
+              <w:rPr>
+                <w:sz w:val="28"/>
+                <w:szCs w:val="28"/>
+              </w:rPr>
+              <w:t xml:space="preserve">zero </w:t>
+            </w:r>
+            <w:r>
+              <w:rPr>
+                <w:sz w:val="28"/>
+                <w:szCs w:val="28"/>
+              </w:rPr>
+              <w:t>under certain conditions</w:t>
             </w:r>
             <w:r>
               <w:rPr>
@@ -3781,7 +3902,28 @@
                 <w:sz w:val="28"/>
                 <w:szCs w:val="28"/>
               </w:rPr>
-              <w:t>hen a Data Object</w:t>
+              <w:t xml:space="preserve">hen </w:t>
+            </w:r>
+            <w:r>
+              <w:rPr>
+                <w:sz w:val="28"/>
+                <w:szCs w:val="28"/>
+              </w:rPr>
+              <w:t xml:space="preserve">displaying </w:t>
+            </w:r>
+            <w:r>
+              <w:rPr>
+                <w:sz w:val="28"/>
+                <w:szCs w:val="28"/>
+              </w:rPr>
+              <w:t>the</w:t>
+            </w:r>
+            <w:r>
+              <w:rPr>
+                <w:sz w:val="28"/>
+                <w:szCs w:val="28"/>
+              </w:rPr>
+              <w:t xml:space="preserve"> Data Object</w:t>
             </w:r>
             <w:r>
               <w:rPr>
@@ -3795,20 +3937,6 @@
                 <w:sz w:val="28"/>
                 <w:szCs w:val="28"/>
               </w:rPr>
-              <w:t>that</w:t>
-            </w:r>
-            <w:r>
-              <w:rPr>
-                <w:sz w:val="28"/>
-                <w:szCs w:val="28"/>
-              </w:rPr>
-              <w:t xml:space="preserve"> </w:t>
-            </w:r>
-            <w:r>
-              <w:rPr>
-                <w:sz w:val="28"/>
-                <w:szCs w:val="28"/>
-              </w:rPr>
               <w:t>for</w:t>
             </w:r>
             <w:r>
@@ -3816,21 +3944,7 @@
                 <w:sz w:val="28"/>
                 <w:szCs w:val="28"/>
               </w:rPr>
-              <w:t xml:space="preserve"> a soft link</w:t>
-            </w:r>
-            <w:r>
-              <w:rPr>
-                <w:sz w:val="28"/>
-                <w:szCs w:val="28"/>
-              </w:rPr>
-              <w:t xml:space="preserve"> is accessed</w:t>
-            </w:r>
-            <w:r>
-              <w:rPr>
-                <w:sz w:val="28"/>
-                <w:szCs w:val="28"/>
-              </w:rPr>
-              <w:t>.</w:t>
+              <w:t xml:space="preserve"> a link.</w:t>
             </w:r>
           </w:p>
           <w:p>
@@ -3867,7 +3981,6 @@
                 <w:szCs w:val="28"/>
                 <w:u w:val="single"/>
               </w:rPr>
-              <w:lastRenderedPageBreak/>
               <w:t>Operational</w:t>
             </w:r>
             <w:r>
@@ -4005,7 +4118,21 @@
                 <w:sz w:val="28"/>
                 <w:szCs w:val="28"/>
               </w:rPr>
-              <w:t xml:space="preserve">. Previously the alignment was done at the </w:t>
+              <w:t xml:space="preserve">. Previously the </w:t>
+            </w:r>
+            <w:r>
+              <w:rPr>
+                <w:sz w:val="28"/>
+                <w:szCs w:val="28"/>
+              </w:rPr>
+              <w:t>threads were controlled</w:t>
+            </w:r>
+            <w:r>
+              <w:rPr>
+                <w:sz w:val="28"/>
+                <w:szCs w:val="28"/>
+              </w:rPr>
+              <w:t xml:space="preserve"> at the </w:t>
             </w:r>
             <w:r>
               <w:rPr>
@@ -9067,106 +9194,106 @@
       </w:rPr>
     </w:lvl>
   </w:abstractNum>
-  <w:num w:numId="1" w16cid:durableId="405614546">
+  <w:num w:numId="1" w16cid:durableId="1977299697">
     <w:abstractNumId w:val="16"/>
   </w:num>
-  <w:num w:numId="2" w16cid:durableId="1161001618">
+  <w:num w:numId="2" w16cid:durableId="1192183483">
     <w:abstractNumId w:val="9"/>
   </w:num>
-  <w:num w:numId="3" w16cid:durableId="54282207">
+  <w:num w:numId="3" w16cid:durableId="1540701108">
     <w:abstractNumId w:val="20"/>
   </w:num>
-  <w:num w:numId="4" w16cid:durableId="367686022">
+  <w:num w:numId="4" w16cid:durableId="2112167606">
     <w:abstractNumId w:val="32"/>
   </w:num>
-  <w:num w:numId="5" w16cid:durableId="854921663">
+  <w:num w:numId="5" w16cid:durableId="902716577">
     <w:abstractNumId w:val="4"/>
   </w:num>
-  <w:num w:numId="6" w16cid:durableId="408310004">
+  <w:num w:numId="6" w16cid:durableId="624241300">
     <w:abstractNumId w:val="22"/>
   </w:num>
-  <w:num w:numId="7" w16cid:durableId="578292943">
+  <w:num w:numId="7" w16cid:durableId="679741852">
     <w:abstractNumId w:val="6"/>
   </w:num>
-  <w:num w:numId="8" w16cid:durableId="2122022644">
+  <w:num w:numId="8" w16cid:durableId="1726294029">
     <w:abstractNumId w:val="15"/>
   </w:num>
-  <w:num w:numId="9" w16cid:durableId="389377720">
+  <w:num w:numId="9" w16cid:durableId="732318052">
     <w:abstractNumId w:val="3"/>
   </w:num>
-  <w:num w:numId="10" w16cid:durableId="689185679">
+  <w:num w:numId="10" w16cid:durableId="1694959114">
     <w:abstractNumId w:val="18"/>
   </w:num>
-  <w:num w:numId="11" w16cid:durableId="878081888">
+  <w:num w:numId="11" w16cid:durableId="1874607904">
     <w:abstractNumId w:val="33"/>
   </w:num>
-  <w:num w:numId="12" w16cid:durableId="1887715960">
+  <w:num w:numId="12" w16cid:durableId="192229129">
     <w:abstractNumId w:val="10"/>
   </w:num>
-  <w:num w:numId="13" w16cid:durableId="309749003">
+  <w:num w:numId="13" w16cid:durableId="611665207">
     <w:abstractNumId w:val="5"/>
   </w:num>
-  <w:num w:numId="14" w16cid:durableId="558709403">
+  <w:num w:numId="14" w16cid:durableId="2126385624">
     <w:abstractNumId w:val="31"/>
   </w:num>
-  <w:num w:numId="15" w16cid:durableId="40177290">
+  <w:num w:numId="15" w16cid:durableId="1639677939">
     <w:abstractNumId w:val="11"/>
   </w:num>
-  <w:num w:numId="16" w16cid:durableId="71321796">
+  <w:num w:numId="16" w16cid:durableId="811362333">
     <w:abstractNumId w:val="17"/>
   </w:num>
-  <w:num w:numId="17" w16cid:durableId="895513373">
+  <w:num w:numId="17" w16cid:durableId="1841503282">
     <w:abstractNumId w:val="28"/>
   </w:num>
-  <w:num w:numId="18" w16cid:durableId="2122797670">
+  <w:num w:numId="18" w16cid:durableId="567036472">
     <w:abstractNumId w:val="24"/>
   </w:num>
-  <w:num w:numId="19" w16cid:durableId="141120309">
+  <w:num w:numId="19" w16cid:durableId="932012044">
     <w:abstractNumId w:val="21"/>
   </w:num>
-  <w:num w:numId="20" w16cid:durableId="1578595593">
+  <w:num w:numId="20" w16cid:durableId="2001540603">
     <w:abstractNumId w:val="29"/>
   </w:num>
-  <w:num w:numId="21" w16cid:durableId="480928830">
+  <w:num w:numId="21" w16cid:durableId="1719818427">
     <w:abstractNumId w:val="30"/>
   </w:num>
-  <w:num w:numId="22" w16cid:durableId="424805175">
+  <w:num w:numId="22" w16cid:durableId="863598939">
     <w:abstractNumId w:val="12"/>
   </w:num>
-  <w:num w:numId="23" w16cid:durableId="1548104015">
+  <w:num w:numId="23" w16cid:durableId="1441294239">
     <w:abstractNumId w:val="25"/>
   </w:num>
-  <w:num w:numId="24" w16cid:durableId="780953640">
+  <w:num w:numId="24" w16cid:durableId="1295477877">
     <w:abstractNumId w:val="23"/>
   </w:num>
-  <w:num w:numId="25" w16cid:durableId="1509950891">
+  <w:num w:numId="25" w16cid:durableId="1466779165">
     <w:abstractNumId w:val="2"/>
   </w:num>
-  <w:num w:numId="26" w16cid:durableId="827985698">
+  <w:num w:numId="26" w16cid:durableId="971325408">
     <w:abstractNumId w:val="27"/>
   </w:num>
-  <w:num w:numId="27" w16cid:durableId="640040717">
+  <w:num w:numId="27" w16cid:durableId="197933915">
     <w:abstractNumId w:val="13"/>
   </w:num>
-  <w:num w:numId="28" w16cid:durableId="1794708597">
+  <w:num w:numId="28" w16cid:durableId="1622760649">
     <w:abstractNumId w:val="8"/>
   </w:num>
-  <w:num w:numId="29" w16cid:durableId="1757282937">
+  <w:num w:numId="29" w16cid:durableId="593246672">
     <w:abstractNumId w:val="1"/>
   </w:num>
-  <w:num w:numId="30" w16cid:durableId="1831601274">
+  <w:num w:numId="30" w16cid:durableId="245265216">
     <w:abstractNumId w:val="19"/>
   </w:num>
-  <w:num w:numId="31" w16cid:durableId="648289208">
+  <w:num w:numId="31" w16cid:durableId="473644755">
     <w:abstractNumId w:val="7"/>
   </w:num>
-  <w:num w:numId="32" w16cid:durableId="839346565">
+  <w:num w:numId="32" w16cid:durableId="1360743374">
     <w:abstractNumId w:val="26"/>
   </w:num>
-  <w:num w:numId="33" w16cid:durableId="1594167570">
+  <w:num w:numId="33" w16cid:durableId="1999923004">
     <w:abstractNumId w:val="0"/>
   </w:num>
-  <w:num w:numId="34" w16cid:durableId="759519767">
+  <w:num w:numId="34" w16cid:durableId="2024627004">
     <w:abstractNumId w:val="14"/>
   </w:num>
 </w:numbering>

</xml_diff>